<commit_message>
change to document and main
</commit_message>
<xml_diff>
--- a/Documents/Project-Report.docx
+++ b/Documents/Project-Report.docx
@@ -180,31 +180,13 @@
           <w:szCs w:val="28"/>
         </w:rPr>
       </w:pPr>
-      <w:proofErr w:type="spellStart"/>
-      <w:r>
-        <w:rPr>
-          <w:sz w:val="28"/>
-          <w:szCs w:val="28"/>
-        </w:rPr>
-        <w:t>Abdelali</w:t>
-      </w:r>
-      <w:proofErr w:type="spellEnd"/>
-      <w:r>
-        <w:rPr>
-          <w:sz w:val="28"/>
-          <w:szCs w:val="28"/>
-        </w:rPr>
-        <w:t xml:space="preserve"> </w:t>
-      </w:r>
-      <w:proofErr w:type="spellStart"/>
-      <w:r>
-        <w:rPr>
-          <w:sz w:val="28"/>
-          <w:szCs w:val="28"/>
-        </w:rPr>
-        <w:t>Nouina</w:t>
-      </w:r>
-      <w:proofErr w:type="spellEnd"/>
+      <w:r>
+        <w:rPr>
+          <w:sz w:val="28"/>
+          <w:szCs w:val="28"/>
+        </w:rPr>
+        <w:t>Abdelali Nouina</w:t>
+      </w:r>
     </w:p>
     <w:p>
       <w:pPr>
@@ -384,21 +366,7 @@
         <w:rPr>
           <w:rFonts w:ascii="Arial" w:hAnsi="Arial" w:cs="Arial"/>
         </w:rPr>
-        <w:t xml:space="preserve">istakes from becoming failures. We used a very reliable application called </w:t>
-      </w:r>
-      <w:proofErr w:type="spellStart"/>
-      <w:r>
-        <w:rPr>
-          <w:rFonts w:ascii="Arial" w:hAnsi="Arial" w:cs="Arial"/>
-        </w:rPr>
-        <w:t>Github</w:t>
-      </w:r>
-      <w:proofErr w:type="spellEnd"/>
-      <w:r>
-        <w:rPr>
-          <w:rFonts w:ascii="Arial" w:hAnsi="Arial" w:cs="Arial"/>
-        </w:rPr>
-        <w:t xml:space="preserve"> to manage our source code</w:t>
+        <w:t>istakes from becoming failures. We used a very reliable application called Github to manage our source code</w:t>
       </w:r>
       <w:r>
         <w:rPr>
@@ -535,52 +503,97 @@
         <w:rPr>
           <w:rFonts w:ascii="Arial" w:hAnsi="Arial" w:cs="Arial"/>
         </w:rPr>
+        <w:t xml:space="preserve"> c++</w:t>
+      </w:r>
+      <w:r>
+        <w:rPr>
+          <w:rFonts w:ascii="Arial" w:hAnsi="Arial" w:cs="Arial"/>
+        </w:rPr>
+        <w:t xml:space="preserve"> code. This would be something that will take time to develop and transform it to a real application, but every thing is possible. Moreover, our code will need t</w:t>
+      </w:r>
+      <w:r>
+        <w:rPr>
+          <w:rFonts w:ascii="Arial" w:hAnsi="Arial" w:cs="Arial"/>
+        </w:rPr>
+        <w:t>o improve in different aspects because anything is perfect, and the</w:t>
+      </w:r>
+      <w:r>
+        <w:rPr>
+          <w:rFonts w:ascii="Arial" w:hAnsi="Arial" w:cs="Arial"/>
+        </w:rPr>
+        <w:t xml:space="preserve">re are always things to work on. Basically, we would like our program to be perfect. </w:t>
+      </w:r>
+    </w:p>
+    <w:p>
+      <w:pPr>
+        <w:spacing w:line="360" w:lineRule="auto"/>
+        <w:rPr>
+          <w:rFonts w:ascii="Arial" w:hAnsi="Arial" w:cs="Arial"/>
+        </w:rPr>
+      </w:pPr>
+    </w:p>
+    <w:p>
+      <w:pPr>
+        <w:spacing w:line="360" w:lineRule="auto"/>
+        <w:rPr>
+          <w:rFonts w:ascii="Arial" w:hAnsi="Arial" w:cs="Arial"/>
+        </w:rPr>
+      </w:pPr>
+    </w:p>
+    <w:p>
+      <w:pPr>
+        <w:spacing w:line="360" w:lineRule="auto"/>
+        <w:rPr>
+          <w:rFonts w:ascii="Arial" w:hAnsi="Arial" w:cs="Arial"/>
+        </w:rPr>
+      </w:pPr>
+      <w:r>
+        <w:rPr>
+          <w:rFonts w:ascii="Arial" w:hAnsi="Arial" w:cs="Arial"/>
+        </w:rPr>
+        <w:t>GitHub link:</w:t>
+      </w:r>
+    </w:p>
+    <w:p>
+      <w:pPr>
+        <w:spacing w:line="360" w:lineRule="auto"/>
+        <w:rPr>
+          <w:rFonts w:ascii="Arial" w:hAnsi="Arial" w:cs="Arial"/>
+        </w:rPr>
+      </w:pPr>
+      <w:hyperlink r:id="rId4" w:history="1">
+        <w:r>
+          <w:rPr>
+            <w:rStyle w:val="Hyperlink"/>
+            <w:rFonts w:ascii="Arial" w:hAnsi="Arial" w:cs="Arial"/>
+          </w:rPr>
+          <w:t>https://github.com/yotoo2920/Expression_Evaluator.git</w:t>
+        </w:r>
+      </w:hyperlink>
+      <w:r>
+        <w:rPr>
+          <w:rFonts w:ascii="Arial" w:hAnsi="Arial" w:cs="Arial"/>
+        </w:rPr>
         <w:t xml:space="preserve"> </w:t>
       </w:r>
-      <w:proofErr w:type="spellStart"/>
-      <w:r>
-        <w:rPr>
-          <w:rFonts w:ascii="Arial" w:hAnsi="Arial" w:cs="Arial"/>
-        </w:rPr>
-        <w:t>c++</w:t>
-      </w:r>
-      <w:proofErr w:type="spellEnd"/>
-      <w:r>
-        <w:rPr>
-          <w:rFonts w:ascii="Arial" w:hAnsi="Arial" w:cs="Arial"/>
-        </w:rPr>
-        <w:t xml:space="preserve"> code. This would be something that will take time to develop and transform it to a real application, but every thing is possible. Moreover, our code will need t</w:t>
-      </w:r>
-      <w:r>
-        <w:rPr>
-          <w:rFonts w:ascii="Arial" w:hAnsi="Arial" w:cs="Arial"/>
-        </w:rPr>
-        <w:t>o improve in different aspects because anything is perfect, and the</w:t>
-      </w:r>
-      <w:r>
-        <w:rPr>
-          <w:rFonts w:ascii="Arial" w:hAnsi="Arial" w:cs="Arial"/>
-        </w:rPr>
-        <w:t xml:space="preserve">re are always things to work on. Basically, we would like our program to be perfect. </w:t>
-      </w:r>
-    </w:p>
-    <w:p>
-      <w:pPr>
-        <w:spacing w:line="360" w:lineRule="auto"/>
-        <w:rPr>
-          <w:rFonts w:ascii="Arial" w:hAnsi="Arial" w:cs="Arial"/>
-        </w:rPr>
-      </w:pPr>
-    </w:p>
-    <w:p>
-      <w:pPr>
-        <w:spacing w:line="360" w:lineRule="auto"/>
-        <w:rPr>
-          <w:rFonts w:ascii="Arial" w:hAnsi="Arial" w:cs="Arial"/>
-        </w:rPr>
-      </w:pPr>
       <w:bookmarkStart w:id="0" w:name="_GoBack"/>
       <w:bookmarkEnd w:id="0"/>
+    </w:p>
+    <w:p>
+      <w:pPr>
+        <w:spacing w:line="360" w:lineRule="auto"/>
+        <w:rPr>
+          <w:rFonts w:ascii="Arial" w:hAnsi="Arial" w:cs="Arial"/>
+        </w:rPr>
+      </w:pPr>
+    </w:p>
+    <w:p>
+      <w:pPr>
+        <w:spacing w:line="360" w:lineRule="auto"/>
+        <w:rPr>
+          <w:rFonts w:ascii="Arial" w:hAnsi="Arial" w:cs="Arial"/>
+        </w:rPr>
+      </w:pPr>
     </w:p>
     <w:sectPr>
       <w:pgSz w:w="12240" w:h="15840"/>
@@ -1032,6 +1045,17 @@
       <w:rFonts w:ascii="Times New Roman" w:hAnsi="Times New Roman" w:cs="Times New Roman"/>
     </w:rPr>
   </w:style>
+  <w:style w:type="character" w:styleId="Hyperlink">
+    <w:name w:val="Hyperlink"/>
+    <w:basedOn w:val="DefaultParagraphFont"/>
+    <w:uiPriority w:val="99"/>
+    <w:unhideWhenUsed/>
+    <w:rsid w:val="00737CAA"/>
+    <w:rPr>
+      <w:color w:val="0563C1" w:themeColor="hyperlink"/>
+      <w:u w:val="single"/>
+    </w:rPr>
+  </w:style>
 </w:styles>
 </file>
 

</xml_diff>